<commit_message>
Lavoro e sempre lavoro
</commit_message>
<xml_diff>
--- a/UniPD/Tutor Inclusione/Gabriel S/Istituzioni di Matematica/Track Funzioni e varie spiegazioni.docx
+++ b/UniPD/Tutor Inclusione/Gabriel S/Istituzioni di Matematica/Track Funzioni e varie spiegazioni.docx
@@ -317,22 +317,67 @@
         </w:numPr>
       </w:pPr>
       <w:r>
-        <w:rPr>
-          <w:noProof/>
-        </w:rPr>
+        <w:t>Inversa</w:t>
+      </w:r>
+    </w:p>
+    <w:p>
+      <w:pPr>
+        <w:pStyle w:val="Paragrafoelenco"/>
+        <w:numPr>
+          <w:ilvl w:val="1"/>
+          <w:numId w:val="1"/>
+        </w:numPr>
+      </w:pPr>
+      <w:r>
+        <w:t xml:space="preserve">Alcuni di riferimento: </w:t>
+      </w:r>
+      <w:hyperlink r:id="rId8" w:history="1">
+        <w:r>
+          <w:rPr>
+            <w:rStyle w:val="Collegamentoipertestuale"/>
+          </w:rPr>
+          <w:t>https://www.youmath.it/forum/analisi-1/18706-come-determinare-la-funzione-inversa-tre-esercizi.html</w:t>
+        </w:r>
+      </w:hyperlink>
+      <w:r>
+        <w:t xml:space="preserve"> </w:t>
+      </w:r>
+    </w:p>
+    <w:p>
+      <w:pPr>
+        <w:pStyle w:val="Paragrafoelenco"/>
+        <w:numPr>
+          <w:ilvl w:val="1"/>
+          <w:numId w:val="1"/>
+        </w:numPr>
+      </w:pPr>
+      <w:hyperlink r:id="rId9" w:history="1">
+        <w:r>
+          <w:rPr>
+            <w:rStyle w:val="Collegamentoipertestuale"/>
+          </w:rPr>
+          <w:t>https://www.mondofisica.it/liceo/liceo-matematica/funzione-inversa/</w:t>
+        </w:r>
+      </w:hyperlink>
+      <w:r>
+        <w:t xml:space="preserve"> </w:t>
+      </w:r>
+    </w:p>
+    <w:p>
+      <w:r>
         <w:drawing>
-          <wp:anchor distT="0" distB="0" distL="114300" distR="114300" simplePos="0" relativeHeight="251660288" behindDoc="0" locked="0" layoutInCell="1" allowOverlap="1" wp14:anchorId="37A3B029" wp14:editId="103513AE">
+          <wp:anchor distT="0" distB="0" distL="114300" distR="114300" simplePos="0" relativeHeight="251680768" behindDoc="0" locked="0" layoutInCell="1" allowOverlap="1" wp14:anchorId="77E4AD50" wp14:editId="004F673B">
             <wp:simplePos x="0" y="0"/>
             <wp:positionH relativeFrom="column">
-              <wp:posOffset>-29845</wp:posOffset>
+              <wp:posOffset>1381760</wp:posOffset>
             </wp:positionH>
             <wp:positionV relativeFrom="paragraph">
-              <wp:posOffset>410527</wp:posOffset>
+              <wp:posOffset>39370</wp:posOffset>
             </wp:positionV>
-            <wp:extent cx="2914650" cy="575310"/>
-            <wp:effectExtent l="0" t="0" r="0" b="0"/>
+            <wp:extent cx="2959100" cy="2378075"/>
+            <wp:effectExtent l="0" t="0" r="0" b="3175"/>
             <wp:wrapSquare wrapText="bothSides"/>
-            <wp:docPr id="770697726" name="Immagine 1" descr="Immagine che contiene testo, Carattere, linea, numero&#10;&#10;Descrizione generata automaticamente"/>
+            <wp:docPr id="75280208" name="Immagine 1" descr="Immagine che contiene testo, Carattere, calligrafia, schermata&#10;&#10;Descrizione generata automaticamente"/>
             <wp:cNvGraphicFramePr>
               <a:graphicFrameLocks xmlns:a="http://schemas.openxmlformats.org/drawingml/2006/main" noChangeAspect="1"/>
             </wp:cNvGraphicFramePr>
@@ -340,11 +385,11 @@
               <a:graphicData uri="http://schemas.openxmlformats.org/drawingml/2006/picture">
                 <pic:pic xmlns:pic="http://schemas.openxmlformats.org/drawingml/2006/picture">
                   <pic:nvPicPr>
-                    <pic:cNvPr id="770697726" name="Immagine 1" descr="Immagine che contiene testo, Carattere, linea, numero&#10;&#10;Descrizione generata automaticamente"/>
+                    <pic:cNvPr id="75280208" name="Immagine 1" descr="Immagine che contiene testo, Carattere, calligrafia, schermata&#10;&#10;Descrizione generata automaticamente"/>
                     <pic:cNvPicPr/>
                   </pic:nvPicPr>
                   <pic:blipFill>
-                    <a:blip r:embed="rId8"/>
+                    <a:blip r:embed="rId10"/>
                     <a:stretch>
                       <a:fillRect/>
                     </a:stretch>
@@ -352,7 +397,7 @@
                   <pic:spPr>
                     <a:xfrm>
                       <a:off x="0" y="0"/>
-                      <a:ext cx="2914650" cy="575310"/>
+                      <a:ext cx="2959100" cy="2378075"/>
                     </a:xfrm>
                     <a:prstGeom prst="rect">
                       <a:avLst/>
@@ -370,25 +415,7 @@
           </wp:anchor>
         </w:drawing>
       </w:r>
-      <w:r>
-        <w:t>Inversa</w:t>
-      </w:r>
-      <w:r>
-        <w:t xml:space="preserve"> (</w:t>
-      </w:r>
-      <w:hyperlink r:id="rId9" w:history="1">
-        <w:r>
-          <w:rPr>
-            <w:rStyle w:val="Collegamentoipertestuale"/>
-          </w:rPr>
-          <w:t>https://www.youmath.it/lezioni/analisi-matematica/le-funzioni-da-r-a-r-in-generale/14-come-invertire-una-funzione-biunivoca-o-anche-solo-iniettiva.html</w:t>
-        </w:r>
-      </w:hyperlink>
-      <w:r>
-        <w:t xml:space="preserve"> )</w:t>
-      </w:r>
-    </w:p>
-    <w:p/>
+    </w:p>
     <w:p/>
     <w:p>
       <w:pPr>
@@ -399,27 +426,20 @@
         </w:numPr>
       </w:pPr>
       <w:r>
-        <w:t>Pari/Dispari/Dominio</w:t>
-      </w:r>
-    </w:p>
-    <w:p>
-      <w:r>
-        <w:rPr>
-          <w:noProof/>
-        </w:rPr>
+        <w:lastRenderedPageBreak/>
         <w:drawing>
-          <wp:anchor distT="0" distB="0" distL="114300" distR="114300" simplePos="0" relativeHeight="251662336" behindDoc="0" locked="0" layoutInCell="1" allowOverlap="1" wp14:anchorId="561E6B7C" wp14:editId="60962320">
+          <wp:anchor distT="0" distB="0" distL="114300" distR="114300" simplePos="0" relativeHeight="251678720" behindDoc="0" locked="0" layoutInCell="1" allowOverlap="1" wp14:anchorId="4D71C8B3" wp14:editId="74AF7943">
             <wp:simplePos x="0" y="0"/>
             <wp:positionH relativeFrom="column">
-              <wp:posOffset>-1270</wp:posOffset>
+              <wp:posOffset>-146050</wp:posOffset>
             </wp:positionH>
             <wp:positionV relativeFrom="paragraph">
-              <wp:posOffset>58420</wp:posOffset>
+              <wp:posOffset>347980</wp:posOffset>
             </wp:positionV>
-            <wp:extent cx="5138420" cy="1370965"/>
-            <wp:effectExtent l="0" t="0" r="5080" b="635"/>
+            <wp:extent cx="6120130" cy="2440305"/>
+            <wp:effectExtent l="0" t="0" r="0" b="0"/>
             <wp:wrapSquare wrapText="bothSides"/>
-            <wp:docPr id="1019783864" name="Immagine 1" descr="Immagine che contiene testo, schermata, Carattere, linea&#10;&#10;Descrizione generata automaticamente"/>
+            <wp:docPr id="1854689523" name="Immagine 1" descr="Immagine che contiene testo, schermata, Carattere, diagramma&#10;&#10;Descrizione generata automaticamente"/>
             <wp:cNvGraphicFramePr>
               <a:graphicFrameLocks xmlns:a="http://schemas.openxmlformats.org/drawingml/2006/main" noChangeAspect="1"/>
             </wp:cNvGraphicFramePr>
@@ -427,11 +447,11 @@
               <a:graphicData uri="http://schemas.openxmlformats.org/drawingml/2006/picture">
                 <pic:pic xmlns:pic="http://schemas.openxmlformats.org/drawingml/2006/picture">
                   <pic:nvPicPr>
-                    <pic:cNvPr id="1019783864" name="Immagine 1" descr="Immagine che contiene testo, schermata, Carattere, linea&#10;&#10;Descrizione generata automaticamente"/>
+                    <pic:cNvPr id="1854689523" name="Immagine 1" descr="Immagine che contiene testo, schermata, Carattere, diagramma&#10;&#10;Descrizione generata automaticamente"/>
                     <pic:cNvPicPr/>
                   </pic:nvPicPr>
                   <pic:blipFill>
-                    <a:blip r:embed="rId10"/>
+                    <a:blip r:embed="rId11"/>
                     <a:stretch>
                       <a:fillRect/>
                     </a:stretch>
@@ -439,7 +459,7 @@
                   <pic:spPr>
                     <a:xfrm>
                       <a:off x="0" y="0"/>
-                      <a:ext cx="5138420" cy="1370965"/>
+                      <a:ext cx="6120130" cy="2440305"/>
                     </a:xfrm>
                     <a:prstGeom prst="rect">
                       <a:avLst/>
@@ -448,24 +468,72 @@
                 </pic:pic>
               </a:graphicData>
             </a:graphic>
-            <wp14:sizeRelH relativeFrom="margin">
-              <wp14:pctWidth>0</wp14:pctWidth>
-            </wp14:sizeRelH>
-            <wp14:sizeRelV relativeFrom="margin">
-              <wp14:pctHeight>0</wp14:pctHeight>
-            </wp14:sizeRelV>
           </wp:anchor>
         </w:drawing>
       </w:r>
-    </w:p>
-    <w:p/>
-    <w:p/>
-    <w:p/>
-    <w:p/>
-    <w:p/>
-    <w:p>
-      <w:r>
-        <w:br w:type="page"/>
+      <w:r>
+        <w:t>Pari/Dispari/Dominio</w:t>
+      </w:r>
+    </w:p>
+    <w:p>
+      <w:r>
+        <w:drawing>
+          <wp:anchor distT="0" distB="0" distL="114300" distR="114300" simplePos="0" relativeHeight="251676672" behindDoc="0" locked="0" layoutInCell="1" allowOverlap="1" wp14:anchorId="5F27FB4A" wp14:editId="5032E992">
+            <wp:simplePos x="0" y="0"/>
+            <wp:positionH relativeFrom="column">
+              <wp:posOffset>0</wp:posOffset>
+            </wp:positionH>
+            <wp:positionV relativeFrom="paragraph">
+              <wp:posOffset>596900</wp:posOffset>
+            </wp:positionV>
+            <wp:extent cx="6120130" cy="1357630"/>
+            <wp:effectExtent l="0" t="0" r="0" b="0"/>
+            <wp:wrapSquare wrapText="bothSides"/>
+            <wp:docPr id="2091108227" name="Immagine 1"/>
+            <wp:cNvGraphicFramePr>
+              <a:graphicFrameLocks xmlns:a="http://schemas.openxmlformats.org/drawingml/2006/main" noChangeAspect="1"/>
+            </wp:cNvGraphicFramePr>
+            <a:graphic xmlns:a="http://schemas.openxmlformats.org/drawingml/2006/main">
+              <a:graphicData uri="http://schemas.openxmlformats.org/drawingml/2006/picture">
+                <pic:pic xmlns:pic="http://schemas.openxmlformats.org/drawingml/2006/picture">
+                  <pic:nvPicPr>
+                    <pic:cNvPr id="2091108227" name=""/>
+                    <pic:cNvPicPr/>
+                  </pic:nvPicPr>
+                  <pic:blipFill>
+                    <a:blip r:embed="rId12"/>
+                    <a:stretch>
+                      <a:fillRect/>
+                    </a:stretch>
+                  </pic:blipFill>
+                  <pic:spPr>
+                    <a:xfrm>
+                      <a:off x="0" y="0"/>
+                      <a:ext cx="6120130" cy="1357630"/>
+                    </a:xfrm>
+                    <a:prstGeom prst="rect">
+                      <a:avLst/>
+                    </a:prstGeom>
+                  </pic:spPr>
+                </pic:pic>
+              </a:graphicData>
+            </a:graphic>
+          </wp:anchor>
+        </w:drawing>
+      </w:r>
+      <w:r>
+        <w:t xml:space="preserve">Altre da: </w:t>
+      </w:r>
+      <w:hyperlink r:id="rId13" w:history="1">
+        <w:r>
+          <w:rPr>
+            <w:rStyle w:val="Collegamentoipertestuale"/>
+          </w:rPr>
+          <w:t>https://giuri.elearning.unipd.it/pluginfile.php/161601/mod_resource/content/1/Funzioni_generalit%C3%A0.pdf</w:t>
+        </w:r>
+      </w:hyperlink>
+      <w:r>
+        <w:t xml:space="preserve"> </w:t>
       </w:r>
     </w:p>
     <w:p>
@@ -473,7 +541,6 @@
         <w:rPr>
           <w:noProof/>
         </w:rPr>
-        <w:lastRenderedPageBreak/>
         <w:drawing>
           <wp:anchor distT="0" distB="0" distL="114300" distR="114300" simplePos="0" relativeHeight="251664384" behindDoc="0" locked="0" layoutInCell="1" allowOverlap="1" wp14:anchorId="2EFA31C3" wp14:editId="09D770E7">
             <wp:simplePos x="0" y="0"/>
@@ -498,7 +565,7 @@
                     <pic:cNvPicPr/>
                   </pic:nvPicPr>
                   <pic:blipFill>
-                    <a:blip r:embed="rId11"/>
+                    <a:blip r:embed="rId14"/>
                     <a:stretch>
                       <a:fillRect/>
                     </a:stretch>
@@ -536,6 +603,9 @@
     <w:p/>
     <w:p>
       <w:r>
+        <w:rPr>
+          <w:noProof/>
+        </w:rPr>
         <w:drawing>
           <wp:anchor distT="0" distB="0" distL="114300" distR="114300" simplePos="0" relativeHeight="251672576" behindDoc="0" locked="0" layoutInCell="1" allowOverlap="1" wp14:anchorId="409526BA" wp14:editId="612AC861">
             <wp:simplePos x="0" y="0"/>
@@ -560,7 +630,7 @@
                     <pic:cNvPicPr/>
                   </pic:nvPicPr>
                   <pic:blipFill>
-                    <a:blip r:embed="rId12"/>
+                    <a:blip r:embed="rId15"/>
                     <a:stretch>
                       <a:fillRect/>
                     </a:stretch>
@@ -595,7 +665,7 @@
     <w:p/>
     <w:p/>
     <w:p>
-      <w:hyperlink r:id="rId13" w:history="1">
+      <w:hyperlink r:id="rId16" w:history="1">
         <w:r>
           <w:rPr>
             <w:rStyle w:val="Collegamentoipertestuale"/>
@@ -608,6 +678,11 @@
       </w:r>
     </w:p>
     <w:p>
+      <w:r>
+        <w:br w:type="page"/>
+      </w:r>
+    </w:p>
+    <w:p>
       <w:pPr>
         <w:pStyle w:val="Paragrafoelenco"/>
         <w:numPr>
@@ -616,6 +691,7 @@
         </w:numPr>
       </w:pPr>
       <w:r>
+        <w:lastRenderedPageBreak/>
         <w:t>Funzioni possono essere tutte le precedenti</w:t>
       </w:r>
     </w:p>
@@ -645,6 +721,9 @@
     </w:p>
     <w:p>
       <w:r>
+        <w:rPr>
+          <w:noProof/>
+        </w:rPr>
         <w:drawing>
           <wp:anchor distT="0" distB="0" distL="114300" distR="114300" simplePos="0" relativeHeight="251668480" behindDoc="0" locked="0" layoutInCell="1" allowOverlap="1" wp14:anchorId="4DE5AE3A" wp14:editId="282CB5D3">
             <wp:simplePos x="0" y="0"/>
@@ -669,7 +748,7 @@
                     <pic:cNvPicPr/>
                   </pic:nvPicPr>
                   <pic:blipFill>
-                    <a:blip r:embed="rId14"/>
+                    <a:blip r:embed="rId17"/>
                     <a:stretch>
                       <a:fillRect/>
                     </a:stretch>
@@ -690,6 +769,9 @@
         </w:drawing>
       </w:r>
       <w:r>
+        <w:rPr>
+          <w:noProof/>
+        </w:rPr>
         <w:drawing>
           <wp:anchor distT="0" distB="0" distL="114300" distR="114300" simplePos="0" relativeHeight="251670528" behindDoc="0" locked="0" layoutInCell="1" allowOverlap="1" wp14:anchorId="7D3640C7" wp14:editId="495E1196">
             <wp:simplePos x="0" y="0"/>
@@ -714,7 +796,7 @@
                     <pic:cNvPicPr/>
                   </pic:nvPicPr>
                   <pic:blipFill>
-                    <a:blip r:embed="rId15"/>
+                    <a:blip r:embed="rId18"/>
                     <a:stretch>
                       <a:fillRect/>
                     </a:stretch>
@@ -734,7 +816,7 @@
           </wp:anchor>
         </w:drawing>
       </w:r>
-      <w:hyperlink r:id="rId16" w:history="1">
+      <w:hyperlink r:id="rId19" w:history="1">
         <w:r>
           <w:rPr>
             <w:rStyle w:val="Collegamentoipertestuale"/>
@@ -752,7 +834,7 @@
       <w:r>
         <w:t xml:space="preserve">Alcuni esercizi retta-parabola: </w:t>
       </w:r>
-      <w:hyperlink r:id="rId17" w:history="1">
+      <w:hyperlink r:id="rId20" w:history="1">
         <w:r>
           <w:rPr>
             <w:rStyle w:val="Collegamentoipertestuale"/>
@@ -773,7 +855,7 @@
       <w:r>
         <w:t xml:space="preserve"> formulario (pagina 7): </w:t>
       </w:r>
-      <w:hyperlink r:id="rId18" w:history="1">
+      <w:hyperlink r:id="rId21" w:history="1">
         <w:r>
           <w:rPr>
             <w:rStyle w:val="Collegamentoipertestuale"/>
@@ -788,11 +870,59 @@
     <w:p/>
     <w:p>
       <w:r>
+        <w:drawing>
+          <wp:anchor distT="0" distB="0" distL="114300" distR="114300" simplePos="0" relativeHeight="251682816" behindDoc="0" locked="0" layoutInCell="1" allowOverlap="1" wp14:anchorId="5C568020" wp14:editId="4377E0EC">
+            <wp:simplePos x="0" y="0"/>
+            <wp:positionH relativeFrom="column">
+              <wp:posOffset>31750</wp:posOffset>
+            </wp:positionH>
+            <wp:positionV relativeFrom="paragraph">
+              <wp:posOffset>37465</wp:posOffset>
+            </wp:positionV>
+            <wp:extent cx="6120130" cy="2520315"/>
+            <wp:effectExtent l="0" t="0" r="0" b="0"/>
+            <wp:wrapSquare wrapText="bothSides"/>
+            <wp:docPr id="1245213185" name="Immagine 1" descr="Immagine che contiene testo, schermata, Carattere, numero&#10;&#10;Descrizione generata automaticamente"/>
+            <wp:cNvGraphicFramePr>
+              <a:graphicFrameLocks xmlns:a="http://schemas.openxmlformats.org/drawingml/2006/main" noChangeAspect="1"/>
+            </wp:cNvGraphicFramePr>
+            <a:graphic xmlns:a="http://schemas.openxmlformats.org/drawingml/2006/main">
+              <a:graphicData uri="http://schemas.openxmlformats.org/drawingml/2006/picture">
+                <pic:pic xmlns:pic="http://schemas.openxmlformats.org/drawingml/2006/picture">
+                  <pic:nvPicPr>
+                    <pic:cNvPr id="1245213185" name="Immagine 1" descr="Immagine che contiene testo, schermata, Carattere, numero&#10;&#10;Descrizione generata automaticamente"/>
+                    <pic:cNvPicPr/>
+                  </pic:nvPicPr>
+                  <pic:blipFill>
+                    <a:blip r:embed="rId22"/>
+                    <a:stretch>
+                      <a:fillRect/>
+                    </a:stretch>
+                  </pic:blipFill>
+                  <pic:spPr>
+                    <a:xfrm>
+                      <a:off x="0" y="0"/>
+                      <a:ext cx="6120130" cy="2520315"/>
+                    </a:xfrm>
+                    <a:prstGeom prst="rect">
+                      <a:avLst/>
+                    </a:prstGeom>
+                  </pic:spPr>
+                </pic:pic>
+              </a:graphicData>
+            </a:graphic>
+          </wp:anchor>
+        </w:drawing>
+      </w:r>
+      <w:r>
         <w:br w:type="page"/>
       </w:r>
     </w:p>
     <w:p>
       <w:r>
+        <w:rPr>
+          <w:noProof/>
+        </w:rPr>
         <w:lastRenderedPageBreak/>
         <w:drawing>
           <wp:anchor distT="0" distB="0" distL="114300" distR="114300" simplePos="0" relativeHeight="251674624" behindDoc="0" locked="0" layoutInCell="1" allowOverlap="1" wp14:anchorId="440FBD97" wp14:editId="332F5C90">
@@ -818,7 +948,7 @@
                     <pic:cNvPicPr/>
                   </pic:nvPicPr>
                   <pic:blipFill>
-                    <a:blip r:embed="rId19"/>
+                    <a:blip r:embed="rId23"/>
                     <a:stretch>
                       <a:fillRect/>
                     </a:stretch>

</xml_diff>